<commit_message>
segunda entrega e atualizações
</commit_message>
<xml_diff>
--- a/projeto_engenharia_software.docx
+++ b/projeto_engenharia_software.docx
@@ -20,8 +20,6 @@
           <w:szCs w:val="22"/>
         </w:rPr>
       </w:pPr>
-      <w:bookmarkStart w:id="0" w:name="_GoBack"/>
-      <w:bookmarkEnd w:id="0"/>
     </w:p>
     <w:tbl>
       <w:tblPr>
@@ -642,6 +640,144 @@
           </w:p>
         </w:tc>
       </w:tr>
+      <w:tr>
+        <w:tc>
+          <w:tcPr>
+            <w:tcW w:w="1050" w:type="dxa"/>
+            <w:tcBorders>
+              <w:top w:val="single" w:sz="8" w:space="0" w:color="000000"/>
+              <w:left w:val="single" w:sz="8" w:space="0" w:color="000000"/>
+              <w:bottom w:val="single" w:sz="8" w:space="0" w:color="000000"/>
+            </w:tcBorders>
+            <w:vAlign w:val="center"/>
+          </w:tcPr>
+          <w:p>
+            <w:pPr>
+              <w:spacing w:line="240" w:lineRule="auto"/>
+              <w:jc w:val="center"/>
+              <w:rPr>
+                <w:sz w:val="18"/>
+                <w:szCs w:val="18"/>
+              </w:rPr>
+            </w:pPr>
+            <w:r>
+              <w:rPr>
+                <w:sz w:val="18"/>
+                <w:szCs w:val="18"/>
+              </w:rPr>
+              <w:t>1.2</w:t>
+            </w:r>
+          </w:p>
+        </w:tc>
+        <w:tc>
+          <w:tcPr>
+            <w:tcW w:w="2775" w:type="dxa"/>
+            <w:tcBorders>
+              <w:top w:val="single" w:sz="8" w:space="0" w:color="000000"/>
+              <w:left w:val="single" w:sz="8" w:space="0" w:color="000000"/>
+              <w:bottom w:val="single" w:sz="8" w:space="0" w:color="000000"/>
+            </w:tcBorders>
+            <w:vAlign w:val="center"/>
+          </w:tcPr>
+          <w:p>
+            <w:pPr>
+              <w:spacing w:line="240" w:lineRule="auto"/>
+              <w:rPr>
+                <w:sz w:val="18"/>
+                <w:szCs w:val="18"/>
+              </w:rPr>
+            </w:pPr>
+            <w:r>
+              <w:rPr>
+                <w:sz w:val="18"/>
+                <w:szCs w:val="18"/>
+              </w:rPr>
+              <w:t>Atualização do Diagrama de Classe; Diagramas de Sequência.</w:t>
+            </w:r>
+          </w:p>
+        </w:tc>
+        <w:tc>
+          <w:tcPr>
+            <w:tcW w:w="2145" w:type="dxa"/>
+            <w:tcBorders>
+              <w:top w:val="single" w:sz="8" w:space="0" w:color="000000"/>
+              <w:left w:val="single" w:sz="8" w:space="0" w:color="000000"/>
+              <w:bottom w:val="single" w:sz="8" w:space="0" w:color="000000"/>
+            </w:tcBorders>
+            <w:vAlign w:val="center"/>
+          </w:tcPr>
+          <w:p>
+            <w:pPr>
+              <w:spacing w:line="240" w:lineRule="auto"/>
+              <w:rPr>
+                <w:sz w:val="18"/>
+                <w:szCs w:val="18"/>
+              </w:rPr>
+            </w:pPr>
+            <w:r>
+              <w:rPr>
+                <w:sz w:val="18"/>
+                <w:szCs w:val="18"/>
+              </w:rPr>
+              <w:t>Ivan Rodrigues</w:t>
+            </w:r>
+          </w:p>
+        </w:tc>
+        <w:tc>
+          <w:tcPr>
+            <w:tcW w:w="1984" w:type="dxa"/>
+            <w:tcBorders>
+              <w:top w:val="single" w:sz="8" w:space="0" w:color="000000"/>
+              <w:left w:val="single" w:sz="8" w:space="0" w:color="000000"/>
+              <w:bottom w:val="single" w:sz="8" w:space="0" w:color="000000"/>
+            </w:tcBorders>
+          </w:tcPr>
+          <w:p>
+            <w:pPr>
+              <w:spacing w:line="240" w:lineRule="auto"/>
+              <w:rPr>
+                <w:sz w:val="18"/>
+                <w:szCs w:val="18"/>
+              </w:rPr>
+            </w:pPr>
+            <w:r>
+              <w:rPr>
+                <w:sz w:val="18"/>
+                <w:szCs w:val="18"/>
+              </w:rPr>
+              <w:t>Finalizado</w:t>
+            </w:r>
+          </w:p>
+        </w:tc>
+        <w:tc>
+          <w:tcPr>
+            <w:tcW w:w="1560" w:type="dxa"/>
+            <w:tcBorders>
+              <w:top w:val="single" w:sz="8" w:space="0" w:color="000000"/>
+              <w:left w:val="single" w:sz="8" w:space="0" w:color="000000"/>
+              <w:bottom w:val="single" w:sz="8" w:space="0" w:color="000000"/>
+              <w:right w:val="single" w:sz="8" w:space="0" w:color="000000"/>
+            </w:tcBorders>
+            <w:vAlign w:val="center"/>
+          </w:tcPr>
+          <w:p>
+            <w:pPr>
+              <w:spacing w:line="240" w:lineRule="auto"/>
+              <w:rPr>
+                <w:sz w:val="18"/>
+                <w:szCs w:val="18"/>
+              </w:rPr>
+            </w:pPr>
+            <w:r>
+              <w:rPr>
+                <w:sz w:val="18"/>
+                <w:szCs w:val="18"/>
+              </w:rPr>
+              <w:t>04/08/2020</w:t>
+            </w:r>
+          </w:p>
+        </w:tc>
+      </w:tr>
     </w:tbl>
     <w:p>
       <w:pPr>
@@ -728,7 +864,7 @@
           <w:r>
             <w:fldChar w:fldCharType="separate"/>
           </w:r>
-          <w:hyperlink w:anchor="_Toc46078960" w:history="1">
+          <w:hyperlink w:anchor="_Toc47612103" w:history="1">
             <w:r>
               <w:rPr>
                 <w:rStyle w:val="Hyperlink"/>
@@ -755,7 +891,7 @@
                 <w:noProof/>
                 <w:webHidden/>
               </w:rPr>
-              <w:instrText xml:space="preserve"> PAGEREF _Toc46078960 \h </w:instrText>
+              <w:instrText xml:space="preserve"> PAGEREF _Toc47612103 \h </w:instrText>
             </w:r>
             <w:r>
               <w:rPr>
@@ -800,7 +936,7 @@
               <w:szCs w:val="22"/>
             </w:rPr>
           </w:pPr>
-          <w:hyperlink w:anchor="_Toc46078961" w:history="1">
+          <w:hyperlink w:anchor="_Toc47612104" w:history="1">
             <w:r>
               <w:rPr>
                 <w:rStyle w:val="Hyperlink"/>
@@ -843,7 +979,7 @@
                 <w:noProof/>
                 <w:webHidden/>
               </w:rPr>
-              <w:instrText xml:space="preserve"> PAGEREF _Toc46078961 \h </w:instrText>
+              <w:instrText xml:space="preserve"> PAGEREF _Toc47612104 \h </w:instrText>
             </w:r>
             <w:r>
               <w:rPr>
@@ -887,7 +1023,7 @@
               <w:szCs w:val="22"/>
             </w:rPr>
           </w:pPr>
-          <w:hyperlink w:anchor="_Toc46078962" w:history="1">
+          <w:hyperlink w:anchor="_Toc47612105" w:history="1">
             <w:r>
               <w:rPr>
                 <w:rStyle w:val="Hyperlink"/>
@@ -914,7 +1050,7 @@
                 <w:noProof/>
                 <w:webHidden/>
               </w:rPr>
-              <w:instrText xml:space="preserve"> PAGEREF _Toc46078962 \h </w:instrText>
+              <w:instrText xml:space="preserve"> PAGEREF _Toc47612105 \h </w:instrText>
             </w:r>
             <w:r>
               <w:rPr>
@@ -959,7 +1095,7 @@
               <w:szCs w:val="22"/>
             </w:rPr>
           </w:pPr>
-          <w:hyperlink w:anchor="_Toc46078963" w:history="1">
+          <w:hyperlink w:anchor="_Toc47612106" w:history="1">
             <w:r>
               <w:rPr>
                 <w:rStyle w:val="Hyperlink"/>
@@ -1002,7 +1138,7 @@
                 <w:noProof/>
                 <w:webHidden/>
               </w:rPr>
-              <w:instrText xml:space="preserve"> PAGEREF _Toc46078963 \h </w:instrText>
+              <w:instrText xml:space="preserve"> PAGEREF _Toc47612106 \h </w:instrText>
             </w:r>
             <w:r>
               <w:rPr>
@@ -1047,7 +1183,7 @@
               <w:szCs w:val="22"/>
             </w:rPr>
           </w:pPr>
-          <w:hyperlink w:anchor="_Toc46078964" w:history="1">
+          <w:hyperlink w:anchor="_Toc47612107" w:history="1">
             <w:r>
               <w:rPr>
                 <w:rStyle w:val="Hyperlink"/>
@@ -1090,7 +1226,7 @@
                 <w:noProof/>
                 <w:webHidden/>
               </w:rPr>
-              <w:instrText xml:space="preserve"> PAGEREF _Toc46078964 \h </w:instrText>
+              <w:instrText xml:space="preserve"> PAGEREF _Toc47612107 \h </w:instrText>
             </w:r>
             <w:r>
               <w:rPr>
@@ -1110,7 +1246,7 @@
                 <w:noProof/>
                 <w:webHidden/>
               </w:rPr>
-              <w:t>5</w:t>
+              <w:t>4</w:t>
             </w:r>
             <w:r>
               <w:rPr>
@@ -1135,7 +1271,7 @@
               <w:szCs w:val="22"/>
             </w:rPr>
           </w:pPr>
-          <w:hyperlink w:anchor="_Toc46078965" w:history="1">
+          <w:hyperlink w:anchor="_Toc47612108" w:history="1">
             <w:r>
               <w:rPr>
                 <w:rStyle w:val="Hyperlink"/>
@@ -1178,7 +1314,7 @@
                 <w:noProof/>
                 <w:webHidden/>
               </w:rPr>
-              <w:instrText xml:space="preserve"> PAGEREF _Toc46078965 \h </w:instrText>
+              <w:instrText xml:space="preserve"> PAGEREF _Toc47612108 \h </w:instrText>
             </w:r>
             <w:r>
               <w:rPr>
@@ -1223,7 +1359,7 @@
               <w:szCs w:val="22"/>
             </w:rPr>
           </w:pPr>
-          <w:hyperlink w:anchor="_Toc46078966" w:history="1">
+          <w:hyperlink w:anchor="_Toc47612109" w:history="1">
             <w:r>
               <w:rPr>
                 <w:rStyle w:val="Hyperlink"/>
@@ -1245,7 +1381,7 @@
                 <w:rStyle w:val="Hyperlink"/>
                 <w:noProof/>
               </w:rPr>
-              <w:t>Diagrama de Classe</w:t>
+              <w:t>Diagrama de Classes</w:t>
             </w:r>
             <w:r>
               <w:rPr>
@@ -1266,7 +1402,95 @@
                 <w:noProof/>
                 <w:webHidden/>
               </w:rPr>
-              <w:instrText xml:space="preserve"> PAGEREF _Toc46078966 \h </w:instrText>
+              <w:instrText xml:space="preserve"> PAGEREF _Toc47612109 \h </w:instrText>
+            </w:r>
+            <w:r>
+              <w:rPr>
+                <w:noProof/>
+                <w:webHidden/>
+              </w:rPr>
+            </w:r>
+            <w:r>
+              <w:rPr>
+                <w:noProof/>
+                <w:webHidden/>
+              </w:rPr>
+              <w:fldChar w:fldCharType="separate"/>
+            </w:r>
+            <w:r>
+              <w:rPr>
+                <w:noProof/>
+                <w:webHidden/>
+              </w:rPr>
+              <w:t>7</w:t>
+            </w:r>
+            <w:r>
+              <w:rPr>
+                <w:noProof/>
+                <w:webHidden/>
+              </w:rPr>
+              <w:fldChar w:fldCharType="end"/>
+            </w:r>
+          </w:hyperlink>
+        </w:p>
+        <w:p>
+          <w:pPr>
+            <w:pStyle w:val="Sumrio1"/>
+            <w:tabs>
+              <w:tab w:val="left" w:pos="400"/>
+              <w:tab w:val="right" w:pos="9061"/>
+            </w:tabs>
+            <w:rPr>
+              <w:rFonts w:asciiTheme="minorHAnsi" w:eastAsiaTheme="minorEastAsia" w:hAnsiTheme="minorHAnsi" w:cstheme="minorBidi"/>
+              <w:noProof/>
+              <w:sz w:val="22"/>
+              <w:szCs w:val="22"/>
+            </w:rPr>
+          </w:pPr>
+          <w:hyperlink w:anchor="_Toc47612110" w:history="1">
+            <w:r>
+              <w:rPr>
+                <w:rStyle w:val="Hyperlink"/>
+                <w:noProof/>
+              </w:rPr>
+              <w:t>5</w:t>
+            </w:r>
+            <w:r>
+              <w:rPr>
+                <w:rFonts w:asciiTheme="minorHAnsi" w:eastAsiaTheme="minorEastAsia" w:hAnsiTheme="minorHAnsi" w:cstheme="minorBidi"/>
+                <w:noProof/>
+                <w:sz w:val="22"/>
+                <w:szCs w:val="22"/>
+              </w:rPr>
+              <w:tab/>
+            </w:r>
+            <w:r>
+              <w:rPr>
+                <w:rStyle w:val="Hyperlink"/>
+                <w:noProof/>
+              </w:rPr>
+              <w:t>Diagramas de Sequência</w:t>
+            </w:r>
+            <w:r>
+              <w:rPr>
+                <w:noProof/>
+                <w:webHidden/>
+              </w:rPr>
+              <w:tab/>
+            </w:r>
+            <w:r>
+              <w:rPr>
+                <w:noProof/>
+                <w:webHidden/>
+              </w:rPr>
+              <w:fldChar w:fldCharType="begin"/>
+            </w:r>
+            <w:r>
+              <w:rPr>
+                <w:noProof/>
+                <w:webHidden/>
+              </w:rPr>
+              <w:instrText xml:space="preserve"> PAGEREF _Toc47612110 \h </w:instrText>
             </w:r>
             <w:r>
               <w:rPr>
@@ -1325,17 +1549,17 @@
       <w:pPr>
         <w:pStyle w:val="Ttulo1"/>
       </w:pPr>
-      <w:bookmarkStart w:id="1" w:name="_gjdgxs" w:colFirst="0" w:colLast="0"/>
-      <w:bookmarkEnd w:id="1"/>
+      <w:bookmarkStart w:id="0" w:name="_gjdgxs" w:colFirst="0" w:colLast="0"/>
+      <w:bookmarkEnd w:id="0"/>
       <w:r>
         <w:br w:type="page"/>
       </w:r>
-      <w:bookmarkStart w:id="2" w:name="_Toc46078960"/>
+      <w:bookmarkStart w:id="1" w:name="_Toc47612103"/>
       <w:r>
         <w:lastRenderedPageBreak/>
         <w:t>Descrição do Projeto</w:t>
       </w:r>
-      <w:bookmarkEnd w:id="2"/>
+      <w:bookmarkEnd w:id="1"/>
     </w:p>
     <w:p>
       <w:pPr>
@@ -1345,11 +1569,11 @@
           <w:numId w:val="9"/>
         </w:numPr>
       </w:pPr>
-      <w:bookmarkStart w:id="3" w:name="_Toc46078961"/>
+      <w:bookmarkStart w:id="2" w:name="_Toc47612104"/>
       <w:r>
         <w:t>Escopo</w:t>
       </w:r>
-      <w:bookmarkEnd w:id="3"/>
+      <w:bookmarkEnd w:id="2"/>
     </w:p>
     <w:p>
       <w:pPr>
@@ -1378,6 +1602,7 @@
         </w:rPr>
         <w:t xml:space="preserve">Tradicionalmente, o modelo para o acompanhamento das pessoas que sofrem com problemas relacionados à saúde mental é realizado através de encontros presenciais com profissionais da área (psicólogos e/ou psiquiatras) em uma frequência que varia de acordo com a avaliação do caso, usualmente uma ou duas vezes por semana. No entanto, com o advento e popularização da computação móvel e vestível, que inclui o uso de smartphones, </w:t>
       </w:r>
+      <w:proofErr w:type="spellStart"/>
       <w:r>
         <w:rPr>
           <w:rFonts w:ascii="Times New Roman" w:eastAsia="Times New Roman" w:hAnsi="Times New Roman" w:cs="Times New Roman"/>
@@ -1388,6 +1613,7 @@
         </w:rPr>
         <w:t>smartwatches</w:t>
       </w:r>
+      <w:proofErr w:type="spellEnd"/>
       <w:r>
         <w:rPr>
           <w:rFonts w:ascii="Times New Roman" w:eastAsia="Times New Roman" w:hAnsi="Times New Roman" w:cs="Times New Roman"/>
@@ -1397,6 +1623,7 @@
         </w:rPr>
         <w:t xml:space="preserve"> (relógios inteligentes), </w:t>
       </w:r>
+      <w:proofErr w:type="spellStart"/>
       <w:r>
         <w:rPr>
           <w:rFonts w:ascii="Times New Roman" w:eastAsia="Times New Roman" w:hAnsi="Times New Roman" w:cs="Times New Roman"/>
@@ -1407,6 +1634,7 @@
         </w:rPr>
         <w:t>smartbands</w:t>
       </w:r>
+      <w:proofErr w:type="spellEnd"/>
       <w:r>
         <w:rPr>
           <w:rFonts w:ascii="Times New Roman" w:eastAsia="Times New Roman" w:hAnsi="Times New Roman" w:cs="Times New Roman"/>
@@ -1460,7 +1688,27 @@
           <w:sz w:val="24"/>
           <w:szCs w:val="24"/>
         </w:rPr>
-        <w:t>uma ferramenta capaz de processar inferências de atividades sociais derivadas de dispositivos pervasivos para detectar padrões de sociabilidade sensíveis ao contexto. A ferramenta é uma biblioteca com uma API bem definida em linguagem Java. O reconhecimento dos padrões de sociabilidade é realizado para contextos específicos (por exemplo, dias úteis, dias chuvosos e fins de semana), permitindo a identificação da variabilidade do comportamento em diferentes condições de contexto. A solução desenvolvida também é capaz de identificar mudanças nos padrões de sociabilidade que refletem comportamentos sociais anormais e variações nas rotinas sociais. Esta solução foi implementada com base na combinação da abordagem de Mineração de Padrões Frequentes (FPM) com o Processamento de Eventos Complexos (CEP).</w:t>
+        <w:t xml:space="preserve">uma ferramenta capaz de processar inferências de atividades sociais derivadas de dispositivos </w:t>
+      </w:r>
+      <w:proofErr w:type="spellStart"/>
+      <w:r>
+        <w:rPr>
+          <w:rFonts w:ascii="Times New Roman" w:eastAsia="Times New Roman" w:hAnsi="Times New Roman" w:cs="Times New Roman"/>
+          <w:color w:val="000000"/>
+          <w:sz w:val="24"/>
+          <w:szCs w:val="24"/>
+        </w:rPr>
+        <w:t>pervasivos</w:t>
+      </w:r>
+      <w:proofErr w:type="spellEnd"/>
+      <w:r>
+        <w:rPr>
+          <w:rFonts w:ascii="Times New Roman" w:eastAsia="Times New Roman" w:hAnsi="Times New Roman" w:cs="Times New Roman"/>
+          <w:color w:val="000000"/>
+          <w:sz w:val="24"/>
+          <w:szCs w:val="24"/>
+        </w:rPr>
+        <w:t xml:space="preserve"> para detectar padrões de sociabilidade sensíveis ao contexto. A ferramenta é uma biblioteca com uma API bem definida em linguagem Java. O reconhecimento dos padrões de sociabilidade é realizado para contextos específicos (por exemplo, dias úteis, dias chuvosos e fins de semana), permitindo a identificação da variabilidade do comportamento em diferentes condições de contexto. A solução desenvolvida também é capaz de identificar mudanças nos padrões de sociabilidade que refletem comportamentos sociais anormais e variações nas rotinas sociais. Esta solução foi implementada com base na combinação da abordagem de Mineração de Padrões Frequentes (FPM) com o Processamento de Eventos Complexos (CEP).</w:t>
       </w:r>
       <w:r>
         <w:rPr>
@@ -1476,7 +1724,7 @@
       <w:pPr>
         <w:pStyle w:val="Ttulo2"/>
       </w:pPr>
-      <w:bookmarkStart w:id="4" w:name="_Toc46078962"/>
+      <w:bookmarkStart w:id="3" w:name="_Toc47612105"/>
       <w:r>
         <w:lastRenderedPageBreak/>
         <w:t xml:space="preserve">2.  </w:t>
@@ -1484,7 +1732,7 @@
       <w:r>
         <w:t>Requisitos</w:t>
       </w:r>
-      <w:bookmarkEnd w:id="4"/>
+      <w:bookmarkEnd w:id="3"/>
     </w:p>
     <w:p>
       <w:pPr>
@@ -1494,11 +1742,11 @@
           <w:numId w:val="11"/>
         </w:numPr>
       </w:pPr>
-      <w:bookmarkStart w:id="5" w:name="_Toc46078963"/>
+      <w:bookmarkStart w:id="4" w:name="_Toc47612106"/>
       <w:r>
         <w:t>Requisitos funcionais</w:t>
       </w:r>
-      <w:bookmarkEnd w:id="5"/>
+      <w:bookmarkEnd w:id="4"/>
     </w:p>
     <w:tbl>
       <w:tblPr>
@@ -1613,7 +1861,19 @@
           </w:tcPr>
           <w:p>
             <w:r>
-              <w:t>Identificar os intervalos do dia que nos quais o indivíduo monitorado socializa habitualmente (padrões de sociabilidade)</w:t>
+              <w:t>Iden</w:t>
+            </w:r>
+            <w:r>
+              <w:t>tificar</w:t>
+            </w:r>
+            <w:r>
+              <w:t xml:space="preserve"> e notificar</w:t>
+            </w:r>
+            <w:r>
+              <w:t xml:space="preserve"> os intervalos do dia</w:t>
+            </w:r>
+            <w:r>
+              <w:t xml:space="preserve"> nos quais o indivíduo monitorado socializa habitualmente (padrões de sociabilidade)</w:t>
             </w:r>
           </w:p>
         </w:tc>
@@ -1639,10 +1899,10 @@
           </w:tcPr>
           <w:p>
             <w:r>
-              <w:t>Notificar aplicações clientes sobre novos padrõe</w:t>
-            </w:r>
-            <w:r>
-              <w:t>s de sociabilidade reconhecidos</w:t>
+              <w:t>Modelar o conhecimento especialista necessário para especificar o lim</w:t>
+            </w:r>
+            <w:r>
+              <w:t>iar de mudança de comportamento</w:t>
             </w:r>
           </w:p>
         </w:tc>
@@ -1668,10 +1928,13 @@
           </w:tcPr>
           <w:p>
             <w:r>
-              <w:t>Modelar o conhecimento especialista necessário para especificar o lim</w:t>
-            </w:r>
-            <w:r>
-              <w:t>iar de mudança de comportamento</w:t>
+              <w:t>Reconhecer</w:t>
+            </w:r>
+            <w:r>
+              <w:t xml:space="preserve"> e notificar</w:t>
+            </w:r>
+            <w:r>
+              <w:t xml:space="preserve"> comportamentos sociais anormais</w:t>
             </w:r>
           </w:p>
         </w:tc>
@@ -1697,7 +1960,13 @@
           </w:tcPr>
           <w:p>
             <w:r>
-              <w:t>Reconhecer comportamentos sociais anormais</w:t>
+              <w:t>Identificar</w:t>
+            </w:r>
+            <w:r>
+              <w:t xml:space="preserve"> e notificar</w:t>
+            </w:r>
+            <w:r>
+              <w:t xml:space="preserve"> mudanças de rotinas sociais </w:t>
             </w:r>
           </w:p>
         </w:tc>
@@ -1723,110 +1992,6 @@
           </w:tcPr>
           <w:p>
             <w:r>
-              <w:t>Notificar aplicações clientes sobre comportamentos sociais anormais</w:t>
-            </w:r>
-          </w:p>
-        </w:tc>
-      </w:tr>
-      <w:tr>
-        <w:tc>
-          <w:tcPr>
-            <w:tcW w:w="4530" w:type="dxa"/>
-            <w:vAlign w:val="center"/>
-          </w:tcPr>
-          <w:p>
-            <w:pPr>
-              <w:jc w:val="left"/>
-            </w:pPr>
-            <w:r>
-              <w:t>RF07</w:t>
-            </w:r>
-          </w:p>
-        </w:tc>
-        <w:tc>
-          <w:tcPr>
-            <w:tcW w:w="4531" w:type="dxa"/>
-          </w:tcPr>
-          <w:p>
-            <w:r>
-              <w:t xml:space="preserve">Identificar mudanças de rotinas sociais </w:t>
-            </w:r>
-          </w:p>
-        </w:tc>
-      </w:tr>
-      <w:tr>
-        <w:tc>
-          <w:tcPr>
-            <w:tcW w:w="4530" w:type="dxa"/>
-            <w:vAlign w:val="center"/>
-          </w:tcPr>
-          <w:p>
-            <w:pPr>
-              <w:jc w:val="left"/>
-            </w:pPr>
-            <w:r>
-              <w:t>RF08</w:t>
-            </w:r>
-          </w:p>
-        </w:tc>
-        <w:tc>
-          <w:tcPr>
-            <w:tcW w:w="4531" w:type="dxa"/>
-          </w:tcPr>
-          <w:p>
-            <w:r>
-              <w:t>Notificar aplicações clientes sobre mudanças de rotinas sociais</w:t>
-            </w:r>
-          </w:p>
-        </w:tc>
-      </w:tr>
-      <w:tr>
-        <w:tc>
-          <w:tcPr>
-            <w:tcW w:w="4530" w:type="dxa"/>
-            <w:vAlign w:val="center"/>
-          </w:tcPr>
-          <w:p>
-            <w:pPr>
-              <w:jc w:val="left"/>
-            </w:pPr>
-            <w:r>
-              <w:t>RF09</w:t>
-            </w:r>
-          </w:p>
-        </w:tc>
-        <w:tc>
-          <w:tcPr>
-            <w:tcW w:w="4531" w:type="dxa"/>
-          </w:tcPr>
-          <w:p>
-            <w:r>
-              <w:t>Persistir os padrões de sociabilidade identificados e os eventos de mudanças de comportamentos sociais</w:t>
-            </w:r>
-          </w:p>
-        </w:tc>
-      </w:tr>
-      <w:tr>
-        <w:tc>
-          <w:tcPr>
-            <w:tcW w:w="4530" w:type="dxa"/>
-            <w:vAlign w:val="center"/>
-          </w:tcPr>
-          <w:p>
-            <w:pPr>
-              <w:jc w:val="left"/>
-            </w:pPr>
-            <w:r>
-              <w:t>RF10</w:t>
-            </w:r>
-          </w:p>
-        </w:tc>
-        <w:tc>
-          <w:tcPr>
-            <w:tcW w:w="4531" w:type="dxa"/>
-          </w:tcPr>
-          <w:p>
-            <w:r>
               <w:t>Consultar os padrões de sociabilidade identificados e os eventos de mudanças de comportamentos sociais</w:t>
             </w:r>
           </w:p>
@@ -1834,12 +1999,6 @@
       </w:tr>
     </w:tbl>
     <w:p/>
-    <w:p/>
-    <w:p/>
-    <w:p/>
-    <w:p/>
-    <w:p/>
-    <w:p/>
     <w:p>
       <w:pPr>
         <w:pStyle w:val="Ttulo3"/>
@@ -1851,11 +2010,11 @@
       <w:r>
         <w:t xml:space="preserve"> </w:t>
       </w:r>
-      <w:bookmarkStart w:id="6" w:name="_Toc46078964"/>
+      <w:bookmarkStart w:id="5" w:name="_Toc47612107"/>
       <w:r>
         <w:t>Requisitos Não Funcionais</w:t>
       </w:r>
-      <w:bookmarkEnd w:id="6"/>
+      <w:bookmarkEnd w:id="5"/>
     </w:p>
     <w:p>
       <w:pPr>
@@ -1952,6 +2111,13 @@
             <w:r>
               <w:t>Modelar o conhecimento especialista</w:t>
             </w:r>
+            <w:r>
+              <w:t xml:space="preserve">: a ferramenta dever identificar mudanças de comportamentos sociais com graus de crença (conhecimento especialista), como mudanças </w:t>
+            </w:r>
+            <w:r>
+              <w:lastRenderedPageBreak/>
+              <w:t>leves, moderas e altas.</w:t>
+            </w:r>
           </w:p>
         </w:tc>
       </w:tr>
@@ -1962,6 +2128,7 @@
           </w:tcPr>
           <w:p>
             <w:r>
+              <w:lastRenderedPageBreak/>
               <w:t>RNF02</w:t>
             </w:r>
           </w:p>
@@ -1973,6 +2140,9 @@
           <w:p>
             <w:r>
               <w:t>Interoperabilidade</w:t>
+            </w:r>
+            <w:r>
+              <w:t>: a ferramenta deve se interoperar como fontes de eventos sociais e aplicações clientes interessadas nos padrões de sociabilidade identificados.</w:t>
             </w:r>
           </w:p>
         </w:tc>
@@ -1996,6 +2166,9 @@
             <w:r>
               <w:t>Disponibilidade</w:t>
             </w:r>
+            <w:r>
+              <w:t>: a ferramenta deve estar disponível continuamente, visto que as fontes de eventos sociais geram dados a qualquer momento.</w:t>
+            </w:r>
           </w:p>
         </w:tc>
       </w:tr>
@@ -2018,6 +2191,9 @@
             <w:r>
               <w:t>Escalabilidade</w:t>
             </w:r>
+            <w:r>
+              <w:t>: a ferramenta deve se adaptar ao crescente fluxo de eventos, buscando escalar de maneira adequada as requisições de serviço.</w:t>
+            </w:r>
           </w:p>
         </w:tc>
       </w:tr>
@@ -2040,6 +2216,12 @@
             <w:r>
               <w:t>Facilidade de uso (API de programação)</w:t>
             </w:r>
+            <w:r>
+              <w:t xml:space="preserve">: a API disponibilizada deve fornecer interfaces que sejam de fácil uso, </w:t>
+            </w:r>
+            <w:r>
+              <w:t>permitindo especificar estratégias de detecção de padrões sem dificuldades.</w:t>
+            </w:r>
           </w:p>
         </w:tc>
       </w:tr>
@@ -2062,6 +2244,17 @@
             <w:r>
               <w:t>Segurança</w:t>
             </w:r>
+            <w:r>
+              <w:t xml:space="preserve">: os dados trafegados devem ser criptografados e autenticados, devido </w:t>
+            </w:r>
+            <w:proofErr w:type="spellStart"/>
+            <w:r>
+              <w:t>a</w:t>
+            </w:r>
+            <w:proofErr w:type="spellEnd"/>
+            <w:r>
+              <w:t xml:space="preserve"> natureza pessoal contida nos eventos sociais gerados.</w:t>
+            </w:r>
           </w:p>
         </w:tc>
       </w:tr>
@@ -2080,11 +2273,11 @@
           <w:numId w:val="11"/>
         </w:numPr>
       </w:pPr>
-      <w:bookmarkStart w:id="7" w:name="_Toc46078965"/>
+      <w:bookmarkStart w:id="6" w:name="_Toc47612108"/>
       <w:r>
         <w:t>Componentes da Arquitetura</w:t>
       </w:r>
-      <w:bookmarkEnd w:id="7"/>
+      <w:bookmarkEnd w:id="6"/>
     </w:p>
     <w:p>
       <w:r>
@@ -2154,7 +2347,7 @@
           <w:numId w:val="11"/>
         </w:numPr>
       </w:pPr>
-      <w:bookmarkStart w:id="8" w:name="_Toc46078966"/>
+      <w:bookmarkStart w:id="7" w:name="_Toc47612109"/>
       <w:r>
         <w:lastRenderedPageBreak/>
         <w:t xml:space="preserve">Diagrama de </w:t>
@@ -2162,10 +2355,10 @@
       <w:r>
         <w:t>Classe</w:t>
       </w:r>
-      <w:bookmarkEnd w:id="8"/>
       <w:r>
         <w:t>s</w:t>
       </w:r>
+      <w:bookmarkEnd w:id="7"/>
     </w:p>
     <w:p>
       <w:r>
@@ -2174,9 +2367,9 @@
         </w:rPr>
         <w:drawing>
           <wp:inline distT="0" distB="0" distL="0" distR="0">
-            <wp:extent cx="6096000" cy="4030980"/>
-            <wp:effectExtent l="0" t="0" r="0" b="7620"/>
-            <wp:docPr id="12" name="Imagem 12" descr="C:\Users\ivanr\OneDrive\Documentos\Doutorado\Engenharia de software\diagramaClasse.png"/>
+            <wp:extent cx="5759339" cy="3484418"/>
+            <wp:effectExtent l="0" t="0" r="0" b="1905"/>
+            <wp:docPr id="4" name="Imagem 4" descr="C:\Users\ivanr\OneDrive\Documentos\Doutorado\Engenharia de software\diagrama_classe.png"/>
             <wp:cNvGraphicFramePr>
               <a:graphicFrameLocks xmlns:a="http://schemas.openxmlformats.org/drawingml/2006/main" noChangeAspect="1"/>
             </wp:cNvGraphicFramePr>
@@ -2184,13 +2377,13 @@
               <a:graphicData uri="http://schemas.openxmlformats.org/drawingml/2006/picture">
                 <pic:pic xmlns:pic="http://schemas.openxmlformats.org/drawingml/2006/picture">
                   <pic:nvPicPr>
-                    <pic:cNvPr id="0" name="Picture 2" descr="C:\Users\ivanr\OneDrive\Documentos\Doutorado\Engenharia de software\diagramaClasse.png"/>
+                    <pic:cNvPr id="0" name="Picture 3" descr="C:\Users\ivanr\OneDrive\Documentos\Doutorado\Engenharia de software\diagrama_classe.png"/>
                     <pic:cNvPicPr>
                       <a:picLocks noChangeAspect="1" noChangeArrowheads="1"/>
                     </pic:cNvPicPr>
                   </pic:nvPicPr>
                   <pic:blipFill>
-                    <a:blip r:embed="rId8">
+                    <a:blip r:embed="rId8" cstate="print">
                       <a:extLst>
                         <a:ext uri="{28A0092B-C50C-407E-A947-70E740481C1C}">
                           <a14:useLocalDpi xmlns:a14="http://schemas.microsoft.com/office/drawing/2010/main" val="0"/>
@@ -2205,7 +2398,7 @@
                   <pic:spPr bwMode="auto">
                     <a:xfrm>
                       <a:off x="0" y="0"/>
-                      <a:ext cx="6097342" cy="4031867"/>
+                      <a:ext cx="5764596" cy="3487599"/>
                     </a:xfrm>
                     <a:prstGeom prst="rect">
                       <a:avLst/>
@@ -2224,16 +2417,152 @@
     </w:p>
     <w:p>
       <w:pPr>
+        <w:pStyle w:val="Ttulo1"/>
+        <w:numPr>
+          <w:ilvl w:val="0"/>
+          <w:numId w:val="11"/>
+        </w:numPr>
+      </w:pPr>
+      <w:bookmarkStart w:id="8" w:name="_Toc47612110"/>
+      <w:r>
+        <w:t>Diagramas de Sequência</w:t>
+      </w:r>
+      <w:bookmarkEnd w:id="8"/>
+    </w:p>
+    <w:p>
+      <w:r>
+        <w:rPr>
+          <w:noProof/>
+        </w:rPr>
+        <w:drawing>
+          <wp:inline distT="0" distB="0" distL="0" distR="0">
+            <wp:extent cx="5759685" cy="3013363"/>
+            <wp:effectExtent l="0" t="0" r="0" b="0"/>
+            <wp:docPr id="5" name="Imagem 5" descr="C:\Users\ivanr\OneDrive\Documentos\Doutorado\Engenharia de software\diagrama_sequencia_fuzzy.png"/>
+            <wp:cNvGraphicFramePr>
+              <a:graphicFrameLocks xmlns:a="http://schemas.openxmlformats.org/drawingml/2006/main" noChangeAspect="1"/>
+            </wp:cNvGraphicFramePr>
+            <a:graphic xmlns:a="http://schemas.openxmlformats.org/drawingml/2006/main">
+              <a:graphicData uri="http://schemas.openxmlformats.org/drawingml/2006/picture">
+                <pic:pic xmlns:pic="http://schemas.openxmlformats.org/drawingml/2006/picture">
+                  <pic:nvPicPr>
+                    <pic:cNvPr id="0" name="Picture 4" descr="C:\Users\ivanr\OneDrive\Documentos\Doutorado\Engenharia de software\diagrama_sequencia_fuzzy.png"/>
+                    <pic:cNvPicPr>
+                      <a:picLocks noChangeAspect="1" noChangeArrowheads="1"/>
+                    </pic:cNvPicPr>
+                  </pic:nvPicPr>
+                  <pic:blipFill>
+                    <a:blip r:embed="rId9">
+                      <a:extLst>
+                        <a:ext uri="{28A0092B-C50C-407E-A947-70E740481C1C}">
+                          <a14:useLocalDpi xmlns:a14="http://schemas.microsoft.com/office/drawing/2010/main" val="0"/>
+                        </a:ext>
+                      </a:extLst>
+                    </a:blip>
+                    <a:srcRect/>
+                    <a:stretch>
+                      <a:fillRect/>
+                    </a:stretch>
+                  </pic:blipFill>
+                  <pic:spPr bwMode="auto">
+                    <a:xfrm>
+                      <a:off x="0" y="0"/>
+                      <a:ext cx="5780850" cy="3024436"/>
+                    </a:xfrm>
+                    <a:prstGeom prst="rect">
+                      <a:avLst/>
+                    </a:prstGeom>
+                    <a:noFill/>
+                    <a:ln>
+                      <a:noFill/>
+                    </a:ln>
+                  </pic:spPr>
+                </pic:pic>
+              </a:graphicData>
+            </a:graphic>
+          </wp:inline>
+        </w:drawing>
+      </w:r>
+    </w:p>
+    <w:p/>
+    <w:p>
+      <w:pPr>
         <w:jc w:val="left"/>
         <w:rPr>
           <w:sz w:val="28"/>
           <w:szCs w:val="28"/>
         </w:rPr>
       </w:pPr>
+      <w:bookmarkStart w:id="9" w:name="_GoBack"/>
+      <w:r>
+        <w:rPr>
+          <w:noProof/>
+          <w:sz w:val="28"/>
+          <w:szCs w:val="28"/>
+        </w:rPr>
+        <w:drawing>
+          <wp:inline distT="0" distB="0" distL="0" distR="0">
+            <wp:extent cx="5758815" cy="3463636"/>
+            <wp:effectExtent l="0" t="0" r="0" b="3810"/>
+            <wp:docPr id="6" name="Imagem 6" descr="C:\Users\ivanr\OneDrive\Documentos\Doutorado\Engenharia de software\diagrama_sequencia_detc_padrao.png"/>
+            <wp:cNvGraphicFramePr>
+              <a:graphicFrameLocks xmlns:a="http://schemas.openxmlformats.org/drawingml/2006/main" noChangeAspect="1"/>
+            </wp:cNvGraphicFramePr>
+            <a:graphic xmlns:a="http://schemas.openxmlformats.org/drawingml/2006/main">
+              <a:graphicData uri="http://schemas.openxmlformats.org/drawingml/2006/picture">
+                <pic:pic xmlns:pic="http://schemas.openxmlformats.org/drawingml/2006/picture">
+                  <pic:nvPicPr>
+                    <pic:cNvPr id="0" name="Picture 5" descr="C:\Users\ivanr\OneDrive\Documentos\Doutorado\Engenharia de software\diagrama_sequencia_detc_padrao.png"/>
+                    <pic:cNvPicPr>
+                      <a:picLocks noChangeAspect="1" noChangeArrowheads="1"/>
+                    </pic:cNvPicPr>
+                  </pic:nvPicPr>
+                  <pic:blipFill>
+                    <a:blip r:embed="rId10">
+                      <a:extLst>
+                        <a:ext uri="{28A0092B-C50C-407E-A947-70E740481C1C}">
+                          <a14:useLocalDpi xmlns:a14="http://schemas.microsoft.com/office/drawing/2010/main" val="0"/>
+                        </a:ext>
+                      </a:extLst>
+                    </a:blip>
+                    <a:srcRect/>
+                    <a:stretch>
+                      <a:fillRect/>
+                    </a:stretch>
+                  </pic:blipFill>
+                  <pic:spPr bwMode="auto">
+                    <a:xfrm>
+                      <a:off x="0" y="0"/>
+                      <a:ext cx="5781283" cy="3477149"/>
+                    </a:xfrm>
+                    <a:prstGeom prst="rect">
+                      <a:avLst/>
+                    </a:prstGeom>
+                    <a:noFill/>
+                    <a:ln>
+                      <a:noFill/>
+                    </a:ln>
+                  </pic:spPr>
+                </pic:pic>
+              </a:graphicData>
+            </a:graphic>
+          </wp:inline>
+        </w:drawing>
+      </w:r>
+      <w:bookmarkEnd w:id="9"/>
+    </w:p>
+    <w:p>
+      <w:pPr>
+        <w:jc w:val="left"/>
+        <w:rPr>
+          <w:sz w:val="28"/>
+          <w:szCs w:val="28"/>
+        </w:rPr>
+      </w:pPr>
     </w:p>
     <w:sectPr>
-      <w:headerReference w:type="even" r:id="rId9"/>
-      <w:headerReference w:type="default" r:id="rId10"/>
+      <w:headerReference w:type="even" r:id="rId11"/>
+      <w:headerReference w:type="default" r:id="rId12"/>
       <w:pgSz w:w="11907" w:h="16840"/>
       <w:pgMar w:top="1702" w:right="1418" w:bottom="1843" w:left="1418" w:header="720" w:footer="720" w:gutter="0"/>
       <w:pgNumType w:start="1"/>
@@ -2316,7 +2645,25 @@
         <w:color w:val="000000"/>
         <w:lang w:val="en-US"/>
       </w:rPr>
-      <w:t>&lt;projekt&gt;</w:t>
+      <w:t>&lt;</w:t>
+    </w:r>
+    <w:proofErr w:type="spellStart"/>
+    <w:proofErr w:type="gramStart"/>
+    <w:r>
+      <w:rPr>
+        <w:color w:val="000000"/>
+        <w:lang w:val="en-US"/>
+      </w:rPr>
+      <w:t>projekt</w:t>
+    </w:r>
+    <w:proofErr w:type="spellEnd"/>
+    <w:proofErr w:type="gramEnd"/>
+    <w:r>
+      <w:rPr>
+        <w:color w:val="000000"/>
+        <w:lang w:val="en-US"/>
+      </w:rPr>
+      <w:t>&gt;</w:t>
     </w:r>
     <w:r>
       <w:rPr>
@@ -2324,8 +2671,16 @@
         <w:lang w:val="en-US"/>
       </w:rPr>
       <w:tab/>
+    </w:r>
+    <w:proofErr w:type="spellStart"/>
+    <w:r>
+      <w:rPr>
+        <w:color w:val="000000"/>
+        <w:lang w:val="en-US"/>
+      </w:rPr>
       <w:t>Planungsdokument</w:t>
     </w:r>
+    <w:proofErr w:type="spellEnd"/>
     <w:r>
       <w:rPr>
         <w:color w:val="000000"/>
@@ -2339,7 +2694,25 @@
         <w:color w:val="000000"/>
         <w:lang w:val="en-US"/>
       </w:rPr>
-      <w:t>Error! Use the Home tab to apply Überschrift 1 to the text that you want to appear here.</w:t>
+      <w:t xml:space="preserve">Error! Use the Home tab to apply </w:t>
+    </w:r>
+    <w:proofErr w:type="spellStart"/>
+    <w:r>
+      <w:rPr>
+        <w:b/>
+        <w:color w:val="000000"/>
+        <w:lang w:val="en-US"/>
+      </w:rPr>
+      <w:t>Überschrift</w:t>
+    </w:r>
+    <w:proofErr w:type="spellEnd"/>
+    <w:r>
+      <w:rPr>
+        <w:b/>
+        <w:color w:val="000000"/>
+        <w:lang w:val="en-US"/>
+      </w:rPr>
+      <w:t xml:space="preserve"> 1 to the text that you want to appear here.</w:t>
     </w:r>
     <w:r>
       <w:rPr>
@@ -2352,7 +2725,23 @@
       <w:rPr>
         <w:color w:val="000000"/>
       </w:rPr>
-      <w:t>&lt;version&gt;</w:t>
+      <w:t>&lt;</w:t>
+    </w:r>
+    <w:proofErr w:type="spellStart"/>
+    <w:proofErr w:type="gramStart"/>
+    <w:r>
+      <w:rPr>
+        <w:color w:val="000000"/>
+      </w:rPr>
+      <w:t>version</w:t>
+    </w:r>
+    <w:proofErr w:type="spellEnd"/>
+    <w:proofErr w:type="gramEnd"/>
+    <w:r>
+      <w:rPr>
+        <w:color w:val="000000"/>
+      </w:rPr>
+      <w:t>&gt;</w:t>
     </w:r>
   </w:p>
 </w:hdr>
@@ -2661,7 +3050,7 @@
               <w:sz w:val="16"/>
               <w:szCs w:val="16"/>
             </w:rPr>
-            <w:t>5</w:t>
+            <w:t>7</w:t>
           </w:r>
           <w:r>
             <w:rPr>
@@ -2710,7 +3099,7 @@
               <w:sz w:val="16"/>
               <w:szCs w:val="16"/>
             </w:rPr>
-            <w:t>7</w:t>
+            <w:t>8</w:t>
           </w:r>
           <w:r>
             <w:rPr>
@@ -5011,6 +5400,17 @@
     <w:uiPriority w:val="99"/>
     <w:rsid w:val="008A28AF"/>
   </w:style>
+  <w:style w:type="paragraph" w:styleId="PargrafodaLista">
+    <w:name w:val="List Paragraph"/>
+    <w:basedOn w:val="Normal"/>
+    <w:uiPriority w:val="34"/>
+    <w:qFormat/>
+    <w:rsid w:val="00EC568B"/>
+    <w:pPr>
+      <w:ind w:left="720"/>
+      <w:contextualSpacing/>
+    </w:pPr>
+  </w:style>
 </w:styles>
 </file>
 

</xml_diff>